<commit_message>
Initial commit for render
</commit_message>
<xml_diff>
--- a/server/Building Report Card_Word Template.docx
+++ b/server/Building Report Card_Word Template.docx
@@ -613,7 +613,7 @@
     <w:tbl>
       <w:tblPr>
         <w:tblStyle w:val="TableGrid"/>
-        <w:tblW w:w="11172" w:type="dxa"/>
+        <w:tblW w:w="11223" w:type="dxa"/>
         <w:tblInd w:w="-1260" w:type="dxa"/>
         <w:tblBorders>
           <w:top w:val="none" w:sz="0" w:space="0" w:color="auto"/>
@@ -626,17 +626,17 @@
         <w:tblLook w:val="04A0" w:firstRow="1" w:lastRow="0" w:firstColumn="1" w:lastColumn="0" w:noHBand="0" w:noVBand="1"/>
       </w:tblPr>
       <w:tblGrid>
-        <w:gridCol w:w="5496"/>
-        <w:gridCol w:w="270"/>
-        <w:gridCol w:w="5406"/>
+        <w:gridCol w:w="5478"/>
+        <w:gridCol w:w="268"/>
+        <w:gridCol w:w="5477"/>
       </w:tblGrid>
       <w:tr>
         <w:trPr>
-          <w:trHeight w:val="1272"/>
+          <w:trHeight w:val="1155"/>
         </w:trPr>
         <w:tc>
           <w:tcPr>
-            <w:tcW w:w="5496" w:type="dxa"/>
+            <w:tcW w:w="5478" w:type="dxa"/>
           </w:tcPr>
           <w:p>
             <w:pPr>
@@ -1053,7 +1053,7 @@
         </w:tc>
         <w:tc>
           <w:tcPr>
-            <w:tcW w:w="270" w:type="dxa"/>
+            <w:tcW w:w="268" w:type="dxa"/>
           </w:tcPr>
           <w:p>
             <w:pPr>
@@ -1069,7 +1069,7 @@
         </w:tc>
         <w:tc>
           <w:tcPr>
-            <w:tcW w:w="5406" w:type="dxa"/>
+            <w:tcW w:w="5477" w:type="dxa"/>
           </w:tcPr>
           <w:p>
             <w:pPr>
@@ -1576,11 +1576,11 @@
       </w:tr>
       <w:tr>
         <w:trPr>
-          <w:trHeight w:val="367"/>
+          <w:trHeight w:val="333"/>
         </w:trPr>
         <w:tc>
           <w:tcPr>
-            <w:tcW w:w="5496" w:type="dxa"/>
+            <w:tcW w:w="5478" w:type="dxa"/>
           </w:tcPr>
           <w:p>
             <w:pPr>
@@ -1594,7 +1594,7 @@
         </w:tc>
         <w:tc>
           <w:tcPr>
-            <w:tcW w:w="270" w:type="dxa"/>
+            <w:tcW w:w="268" w:type="dxa"/>
           </w:tcPr>
           <w:p>
             <w:pPr>
@@ -1608,7 +1608,7 @@
         </w:tc>
         <w:tc>
           <w:tcPr>
-            <w:tcW w:w="5406" w:type="dxa"/>
+            <w:tcW w:w="5477" w:type="dxa"/>
           </w:tcPr>
           <w:p>
             <w:pPr>
@@ -1621,10 +1621,13 @@
           </w:p>
           <w:p>
             <w:pPr>
+              <w:jc w:val="right"/>
               <w:rPr>
                 <w:rFonts w:ascii="Arial" w:hAnsi="Arial" w:cs="Arial"/>
                 <w:b/>
                 <w:bCs/>
+                <w:sz w:val="16"/>
+                <w:szCs w:val="16"/>
               </w:rPr>
             </w:pPr>
           </w:p>
@@ -1641,11 +1644,11 @@
       </w:tr>
       <w:tr>
         <w:trPr>
-          <w:trHeight w:val="2304"/>
+          <w:trHeight w:val="2093"/>
         </w:trPr>
         <w:tc>
           <w:tcPr>
-            <w:tcW w:w="5496" w:type="dxa"/>
+            <w:tcW w:w="5478" w:type="dxa"/>
           </w:tcPr>
           <w:p>
             <w:pPr>
@@ -1751,7 +1754,16 @@
                 <w:sz w:val="16"/>
                 <w:szCs w:val="16"/>
               </w:rPr>
-              <w:t>Frequency:</w:t>
+              <w:t>Frequency</w:t>
+            </w:r>
+            <w:proofErr w:type="gramStart"/>
+            <w:r>
+              <w:rPr>
+                <w:rFonts w:ascii="Arial" w:hAnsi="Arial" w:cs="Arial"/>
+                <w:sz w:val="16"/>
+                <w:szCs w:val="16"/>
+              </w:rPr>
+              <w:t>:</w:t>
             </w:r>
             <w:r>
               <w:rPr>
@@ -1775,7 +1787,16 @@
                 <w:sz w:val="16"/>
                 <w:szCs w:val="16"/>
               </w:rPr>
-              <w:t>Every 5 years</w:t>
+              <w:t>Every</w:t>
+            </w:r>
+            <w:proofErr w:type="gramEnd"/>
+            <w:r>
+              <w:rPr>
+                <w:rFonts w:ascii="Arial" w:hAnsi="Arial" w:cs="Arial"/>
+                <w:sz w:val="16"/>
+                <w:szCs w:val="16"/>
+              </w:rPr>
+              <w:t xml:space="preserve"> 5 years</w:t>
             </w:r>
           </w:p>
           <w:p>
@@ -2212,7 +2233,16 @@
                 <w:sz w:val="16"/>
                 <w:szCs w:val="16"/>
               </w:rPr>
-              <w:t xml:space="preserve">Next Steps: </w:t>
+              <w:t>Next Steps</w:t>
+            </w:r>
+            <w:proofErr w:type="gramStart"/>
+            <w:r>
+              <w:rPr>
+                <w:rFonts w:ascii="Arial" w:hAnsi="Arial" w:cs="Arial"/>
+                <w:sz w:val="16"/>
+                <w:szCs w:val="16"/>
+              </w:rPr>
+              <w:t xml:space="preserve">: </w:t>
             </w:r>
             <w:r>
               <w:rPr>
@@ -2228,7 +2258,16 @@
                 <w:sz w:val="16"/>
                 <w:szCs w:val="16"/>
               </w:rPr>
-              <w:t xml:space="preserve">Complete Inspection </w:t>
+              <w:t>Complete</w:t>
+            </w:r>
+            <w:proofErr w:type="gramEnd"/>
+            <w:r>
+              <w:rPr>
+                <w:rFonts w:ascii="Arial" w:hAnsi="Arial" w:cs="Arial"/>
+                <w:sz w:val="16"/>
+                <w:szCs w:val="16"/>
+              </w:rPr>
+              <w:t xml:space="preserve"> Inspection </w:t>
             </w:r>
             <w:r>
               <w:rPr>
@@ -2316,7 +2355,7 @@
         </w:tc>
         <w:tc>
           <w:tcPr>
-            <w:tcW w:w="270" w:type="dxa"/>
+            <w:tcW w:w="268" w:type="dxa"/>
           </w:tcPr>
           <w:p>
             <w:pPr>
@@ -2332,7 +2371,7 @@
         </w:tc>
         <w:tc>
           <w:tcPr>
-            <w:tcW w:w="5406" w:type="dxa"/>
+            <w:tcW w:w="5477" w:type="dxa"/>
           </w:tcPr>
           <w:p>
             <w:pPr>
@@ -2648,7 +2687,16 @@
                 <w:sz w:val="16"/>
                 <w:szCs w:val="16"/>
               </w:rPr>
-              <w:t xml:space="preserve">Frequency: </w:t>
+              <w:t>Frequency</w:t>
+            </w:r>
+            <w:proofErr w:type="gramStart"/>
+            <w:r>
+              <w:rPr>
+                <w:rFonts w:ascii="Arial" w:hAnsi="Arial" w:cs="Arial"/>
+                <w:sz w:val="16"/>
+                <w:szCs w:val="16"/>
+              </w:rPr>
+              <w:t xml:space="preserve">: </w:t>
             </w:r>
             <w:r>
               <w:rPr>
@@ -2664,7 +2712,16 @@
                 <w:sz w:val="16"/>
                 <w:szCs w:val="16"/>
               </w:rPr>
-              <w:t>Every 10 years</w:t>
+              <w:t>Every</w:t>
+            </w:r>
+            <w:proofErr w:type="gramEnd"/>
+            <w:r>
+              <w:rPr>
+                <w:rFonts w:ascii="Arial" w:hAnsi="Arial" w:cs="Arial"/>
+                <w:sz w:val="16"/>
+                <w:szCs w:val="16"/>
+              </w:rPr>
+              <w:t xml:space="preserve"> 10 years</w:t>
             </w:r>
           </w:p>
           <w:p>
@@ -2723,7 +2780,43 @@
                 <w:sz w:val="16"/>
                 <w:szCs w:val="16"/>
               </w:rPr>
-              <w:t>«LL87_Filing_Due»</w:t>
+              <w:t>«LL87</w:t>
+            </w:r>
+            <w:r>
+              <w:rPr>
+                <w:rFonts w:ascii="Arial" w:hAnsi="Arial" w:cs="Arial"/>
+                <w:noProof/>
+                <w:sz w:val="16"/>
+                <w:szCs w:val="16"/>
+              </w:rPr>
+              <w:t xml:space="preserve"> </w:t>
+            </w:r>
+            <w:r>
+              <w:rPr>
+                <w:rFonts w:ascii="Arial" w:hAnsi="Arial" w:cs="Arial"/>
+                <w:noProof/>
+                <w:sz w:val="16"/>
+                <w:szCs w:val="16"/>
+              </w:rPr>
+              <w:t>Filing</w:t>
+            </w:r>
+            <w:r>
+              <w:rPr>
+                <w:rFonts w:ascii="Arial" w:hAnsi="Arial" w:cs="Arial"/>
+                <w:noProof/>
+                <w:sz w:val="16"/>
+                <w:szCs w:val="16"/>
+              </w:rPr>
+              <w:t xml:space="preserve"> </w:t>
+            </w:r>
+            <w:r>
+              <w:rPr>
+                <w:rFonts w:ascii="Arial" w:hAnsi="Arial" w:cs="Arial"/>
+                <w:noProof/>
+                <w:sz w:val="16"/>
+                <w:szCs w:val="16"/>
+              </w:rPr>
+              <w:t>Due»</w:t>
             </w:r>
             <w:r>
               <w:rPr>
@@ -2792,7 +2885,43 @@
                 <w:sz w:val="16"/>
                 <w:szCs w:val="16"/>
               </w:rPr>
-              <w:t>«LL87_Next_Steps»</w:t>
+              <w:t>«LL87</w:t>
+            </w:r>
+            <w:r>
+              <w:rPr>
+                <w:rFonts w:ascii="Arial" w:hAnsi="Arial" w:cs="Arial"/>
+                <w:noProof/>
+                <w:sz w:val="16"/>
+                <w:szCs w:val="16"/>
+              </w:rPr>
+              <w:t xml:space="preserve"> </w:t>
+            </w:r>
+            <w:r>
+              <w:rPr>
+                <w:rFonts w:ascii="Arial" w:hAnsi="Arial" w:cs="Arial"/>
+                <w:noProof/>
+                <w:sz w:val="16"/>
+                <w:szCs w:val="16"/>
+              </w:rPr>
+              <w:t>Next</w:t>
+            </w:r>
+            <w:r>
+              <w:rPr>
+                <w:rFonts w:ascii="Arial" w:hAnsi="Arial" w:cs="Arial"/>
+                <w:noProof/>
+                <w:sz w:val="16"/>
+                <w:szCs w:val="16"/>
+              </w:rPr>
+              <w:t xml:space="preserve"> </w:t>
+            </w:r>
+            <w:r>
+              <w:rPr>
+                <w:rFonts w:ascii="Arial" w:hAnsi="Arial" w:cs="Arial"/>
+                <w:noProof/>
+                <w:sz w:val="16"/>
+                <w:szCs w:val="16"/>
+              </w:rPr>
+              <w:t>Steps»</w:t>
             </w:r>
             <w:r>
               <w:rPr>
@@ -2807,11 +2936,11 @@
       </w:tr>
       <w:tr>
         <w:trPr>
-          <w:trHeight w:val="217"/>
+          <w:trHeight w:val="197"/>
         </w:trPr>
         <w:tc>
           <w:tcPr>
-            <w:tcW w:w="5496" w:type="dxa"/>
+            <w:tcW w:w="5478" w:type="dxa"/>
           </w:tcPr>
           <w:p>
             <w:pPr>
@@ -2827,7 +2956,7 @@
         </w:tc>
         <w:tc>
           <w:tcPr>
-            <w:tcW w:w="270" w:type="dxa"/>
+            <w:tcW w:w="268" w:type="dxa"/>
           </w:tcPr>
           <w:p>
             <w:pPr>
@@ -2843,7 +2972,7 @@
         </w:tc>
         <w:tc>
           <w:tcPr>
-            <w:tcW w:w="5406" w:type="dxa"/>
+            <w:tcW w:w="5477" w:type="dxa"/>
           </w:tcPr>
           <w:p>
             <w:pPr>
@@ -2860,11 +2989,11 @@
       </w:tr>
       <w:tr>
         <w:trPr>
-          <w:trHeight w:val="5207"/>
+          <w:trHeight w:val="4731"/>
         </w:trPr>
         <w:tc>
           <w:tcPr>
-            <w:tcW w:w="5496" w:type="dxa"/>
+            <w:tcW w:w="5478" w:type="dxa"/>
           </w:tcPr>
           <w:p>
             <w:pPr>
@@ -2954,7 +3083,14 @@
                 <w:szCs w:val="16"/>
               </w:rPr>
               <w:tab/>
-              <w:t>N/A</w:t>
+            </w:r>
+            <w:r>
+              <w:rPr>
+                <w:rFonts w:ascii="Arial" w:hAnsi="Arial" w:cs="Arial"/>
+                <w:sz w:val="16"/>
+                <w:szCs w:val="16"/>
+              </w:rPr>
+              <w:t>Every 6 years and Annual Inspection</w:t>
             </w:r>
           </w:p>
           <w:p>
@@ -3023,7 +3159,25 @@
                 <w:sz w:val="16"/>
                 <w:szCs w:val="16"/>
               </w:rPr>
-              <w:t>«LL126_Cycle»</w:t>
+              <w:t>«LL126</w:t>
+            </w:r>
+            <w:r>
+              <w:rPr>
+                <w:rFonts w:ascii="Arial" w:hAnsi="Arial" w:cs="Arial"/>
+                <w:noProof/>
+                <w:sz w:val="16"/>
+                <w:szCs w:val="16"/>
+              </w:rPr>
+              <w:t xml:space="preserve"> </w:t>
+            </w:r>
+            <w:r>
+              <w:rPr>
+                <w:rFonts w:ascii="Arial" w:hAnsi="Arial" w:cs="Arial"/>
+                <w:noProof/>
+                <w:sz w:val="16"/>
+                <w:szCs w:val="16"/>
+              </w:rPr>
+              <w:t>Cycle»</w:t>
             </w:r>
             <w:r>
               <w:rPr>
@@ -3107,7 +3261,61 @@
                 <w:sz w:val="16"/>
                 <w:szCs w:val="16"/>
               </w:rPr>
-              <w:t>«LL126_Previous_Filing_Status»</w:t>
+              <w:t>«LL126</w:t>
+            </w:r>
+            <w:r>
+              <w:rPr>
+                <w:rFonts w:ascii="Arial" w:hAnsi="Arial" w:cs="Arial"/>
+                <w:noProof/>
+                <w:sz w:val="16"/>
+                <w:szCs w:val="16"/>
+              </w:rPr>
+              <w:t xml:space="preserve"> </w:t>
+            </w:r>
+            <w:r>
+              <w:rPr>
+                <w:rFonts w:ascii="Arial" w:hAnsi="Arial" w:cs="Arial"/>
+                <w:noProof/>
+                <w:sz w:val="16"/>
+                <w:szCs w:val="16"/>
+              </w:rPr>
+              <w:t>Previous</w:t>
+            </w:r>
+            <w:r>
+              <w:rPr>
+                <w:rFonts w:ascii="Arial" w:hAnsi="Arial" w:cs="Arial"/>
+                <w:noProof/>
+                <w:sz w:val="16"/>
+                <w:szCs w:val="16"/>
+              </w:rPr>
+              <w:t xml:space="preserve"> </w:t>
+            </w:r>
+            <w:r>
+              <w:rPr>
+                <w:rFonts w:ascii="Arial" w:hAnsi="Arial" w:cs="Arial"/>
+                <w:noProof/>
+                <w:sz w:val="16"/>
+                <w:szCs w:val="16"/>
+              </w:rPr>
+              <w:t>Filing</w:t>
+            </w:r>
+            <w:r>
+              <w:rPr>
+                <w:rFonts w:ascii="Arial" w:hAnsi="Arial" w:cs="Arial"/>
+                <w:noProof/>
+                <w:sz w:val="16"/>
+                <w:szCs w:val="16"/>
+              </w:rPr>
+              <w:t xml:space="preserve"> </w:t>
+            </w:r>
+            <w:r>
+              <w:rPr>
+                <w:rFonts w:ascii="Arial" w:hAnsi="Arial" w:cs="Arial"/>
+                <w:noProof/>
+                <w:sz w:val="16"/>
+                <w:szCs w:val="16"/>
+              </w:rPr>
+              <w:t>Status»</w:t>
             </w:r>
             <w:r>
               <w:rPr>
@@ -3174,7 +3382,43 @@
                 <w:sz w:val="16"/>
                 <w:szCs w:val="16"/>
               </w:rPr>
-              <w:t>«LL126_Filing_Window»</w:t>
+              <w:t>«LL126</w:t>
+            </w:r>
+            <w:r>
+              <w:rPr>
+                <w:rFonts w:ascii="Arial" w:hAnsi="Arial" w:cs="Arial"/>
+                <w:noProof/>
+                <w:sz w:val="16"/>
+                <w:szCs w:val="16"/>
+              </w:rPr>
+              <w:t xml:space="preserve"> </w:t>
+            </w:r>
+            <w:r>
+              <w:rPr>
+                <w:rFonts w:ascii="Arial" w:hAnsi="Arial" w:cs="Arial"/>
+                <w:noProof/>
+                <w:sz w:val="16"/>
+                <w:szCs w:val="16"/>
+              </w:rPr>
+              <w:t>Filing</w:t>
+            </w:r>
+            <w:r>
+              <w:rPr>
+                <w:rFonts w:ascii="Arial" w:hAnsi="Arial" w:cs="Arial"/>
+                <w:noProof/>
+                <w:sz w:val="16"/>
+                <w:szCs w:val="16"/>
+              </w:rPr>
+              <w:t xml:space="preserve"> </w:t>
+            </w:r>
+            <w:r>
+              <w:rPr>
+                <w:rFonts w:ascii="Arial" w:hAnsi="Arial" w:cs="Arial"/>
+                <w:noProof/>
+                <w:sz w:val="16"/>
+                <w:szCs w:val="16"/>
+              </w:rPr>
+              <w:t>Window»</w:t>
             </w:r>
             <w:r>
               <w:rPr>
@@ -3210,6 +3454,47 @@
               </w:rPr>
               <w:tab/>
             </w:r>
+            <w:r>
+              <w:rPr>
+                <w:rFonts w:ascii="Arial" w:hAnsi="Arial" w:cs="Arial"/>
+                <w:sz w:val="16"/>
+                <w:szCs w:val="16"/>
+              </w:rPr>
+              <w:fldChar w:fldCharType="begin"/>
+            </w:r>
+            <w:r>
+              <w:rPr>
+                <w:rFonts w:ascii="Arial" w:hAnsi="Arial" w:cs="Arial"/>
+                <w:sz w:val="16"/>
+                <w:szCs w:val="16"/>
+              </w:rPr>
+              <w:instrText xml:space="preserve"> MERGEFIELD LL126_Filing_Window </w:instrText>
+            </w:r>
+            <w:r>
+              <w:rPr>
+                <w:rFonts w:ascii="Arial" w:hAnsi="Arial" w:cs="Arial"/>
+                <w:sz w:val="16"/>
+                <w:szCs w:val="16"/>
+              </w:rPr>
+              <w:fldChar w:fldCharType="separate"/>
+            </w:r>
+            <w:r>
+              <w:rPr>
+                <w:rFonts w:ascii="Arial" w:hAnsi="Arial" w:cs="Arial"/>
+                <w:noProof/>
+                <w:sz w:val="16"/>
+                <w:szCs w:val="16"/>
+              </w:rPr>
+              <w:t>«LL126 Filing Due»</w:t>
+            </w:r>
+            <w:r>
+              <w:rPr>
+                <w:rFonts w:ascii="Arial" w:hAnsi="Arial" w:cs="Arial"/>
+                <w:sz w:val="16"/>
+                <w:szCs w:val="16"/>
+              </w:rPr>
+              <w:fldChar w:fldCharType="end"/>
+            </w:r>
           </w:p>
           <w:p>
             <w:pPr>
@@ -3226,15 +3511,15 @@
                 <w:sz w:val="16"/>
                 <w:szCs w:val="16"/>
               </w:rPr>
-              <w:t xml:space="preserve">Next Steps: </w:t>
-            </w:r>
-            <w:r>
-              <w:rPr>
-                <w:rFonts w:ascii="Arial" w:hAnsi="Arial" w:cs="Arial"/>
-                <w:sz w:val="16"/>
-                <w:szCs w:val="16"/>
-              </w:rPr>
-              <w:tab/>
+              <w:t>Next Steps:</w:t>
+            </w:r>
+            <w:r>
+              <w:rPr>
+                <w:rFonts w:ascii="Arial" w:hAnsi="Arial" w:cs="Arial"/>
+                <w:sz w:val="16"/>
+                <w:szCs w:val="16"/>
+              </w:rPr>
+              <w:t xml:space="preserve">              </w:t>
             </w:r>
             <w:r>
               <w:rPr>
@@ -3250,7 +3535,7 @@
                 <w:sz w:val="16"/>
                 <w:szCs w:val="16"/>
               </w:rPr>
-              <w:instrText xml:space="preserve"> MERGEFIELD LL126_Next_Steps </w:instrText>
+              <w:instrText xml:space="preserve"> MERGEFIELD LL126_Filing_Window </w:instrText>
             </w:r>
             <w:r>
               <w:rPr>
@@ -3267,7 +3552,25 @@
                 <w:sz w:val="16"/>
                 <w:szCs w:val="16"/>
               </w:rPr>
-              <w:t>«LL126_Next_Steps»</w:t>
+              <w:t xml:space="preserve">«LL126 </w:t>
+            </w:r>
+            <w:r>
+              <w:rPr>
+                <w:rFonts w:ascii="Arial" w:hAnsi="Arial" w:cs="Arial"/>
+                <w:noProof/>
+                <w:sz w:val="16"/>
+                <w:szCs w:val="16"/>
+              </w:rPr>
+              <w:t>Next Steps</w:t>
+            </w:r>
+            <w:r>
+              <w:rPr>
+                <w:rFonts w:ascii="Arial" w:hAnsi="Arial" w:cs="Arial"/>
+                <w:noProof/>
+                <w:sz w:val="16"/>
+                <w:szCs w:val="16"/>
+              </w:rPr>
+              <w:t>»</w:t>
             </w:r>
             <w:r>
               <w:rPr>
@@ -3376,7 +3679,16 @@
                 <w:sz w:val="16"/>
                 <w:szCs w:val="16"/>
               </w:rPr>
-              <w:t xml:space="preserve">Report due: </w:t>
+              <w:t>Report due</w:t>
+            </w:r>
+            <w:proofErr w:type="gramStart"/>
+            <w:r>
+              <w:rPr>
+                <w:rFonts w:ascii="Arial" w:hAnsi="Arial" w:cs="Arial"/>
+                <w:sz w:val="16"/>
+                <w:szCs w:val="16"/>
+              </w:rPr>
+              <w:t xml:space="preserve">: </w:t>
             </w:r>
             <w:r>
               <w:rPr>
@@ -3392,7 +3704,16 @@
                 <w:sz w:val="16"/>
                 <w:szCs w:val="16"/>
               </w:rPr>
-              <w:t>December 31 each year</w:t>
+              <w:t>December</w:t>
+            </w:r>
+            <w:proofErr w:type="gramEnd"/>
+            <w:r>
+              <w:rPr>
+                <w:rFonts w:ascii="Arial" w:hAnsi="Arial" w:cs="Arial"/>
+                <w:sz w:val="16"/>
+                <w:szCs w:val="16"/>
+              </w:rPr>
+              <w:t xml:space="preserve"> 31 each year</w:t>
             </w:r>
           </w:p>
           <w:p>
@@ -3420,6 +3741,7 @@
               </w:rPr>
               <w:t>ext Steps</w:t>
             </w:r>
+            <w:proofErr w:type="gramStart"/>
             <w:r>
               <w:rPr>
                 <w:rFonts w:ascii="Arial" w:hAnsi="Arial" w:cs="Arial"/>
@@ -3442,7 +3764,16 @@
                 <w:sz w:val="16"/>
                 <w:szCs w:val="16"/>
               </w:rPr>
-              <w:t xml:space="preserve">Perform inspection and </w:t>
+              <w:t>Perform</w:t>
+            </w:r>
+            <w:proofErr w:type="gramEnd"/>
+            <w:r>
+              <w:rPr>
+                <w:rFonts w:ascii="Arial" w:hAnsi="Arial" w:cs="Arial"/>
+                <w:sz w:val="16"/>
+                <w:szCs w:val="16"/>
+              </w:rPr>
+              <w:t xml:space="preserve"> inspection and </w:t>
             </w:r>
             <w:r>
               <w:rPr>
@@ -3459,12 +3790,114 @@
                 <w:szCs w:val="16"/>
               </w:rPr>
               <w:t xml:space="preserve"> report by Dec. 31</w:t>
+            </w:r>
+          </w:p>
+          <w:p>
+            <w:pPr>
+              <w:spacing w:line="276" w:lineRule="auto"/>
+              <w:rPr>
+                <w:rFonts w:ascii="Arial" w:hAnsi="Arial" w:cs="Arial"/>
+                <w:sz w:val="16"/>
+                <w:szCs w:val="16"/>
+              </w:rPr>
+            </w:pPr>
+            <w:r>
+              <w:rPr>
+                <w:rFonts w:ascii="Arial" w:hAnsi="Arial" w:cs="Arial"/>
+                <w:sz w:val="16"/>
+                <w:szCs w:val="16"/>
+              </w:rPr>
+              <w:fldChar w:fldCharType="begin"/>
+            </w:r>
+            <w:r>
+              <w:rPr>
+                <w:rFonts w:ascii="Arial" w:hAnsi="Arial" w:cs="Arial"/>
+                <w:sz w:val="16"/>
+                <w:szCs w:val="16"/>
+              </w:rPr>
+              <w:instrText xml:space="preserve"> MERGEFIELD LL126_Filing_Window </w:instrText>
+            </w:r>
+            <w:r>
+              <w:rPr>
+                <w:rFonts w:ascii="Arial" w:hAnsi="Arial" w:cs="Arial"/>
+                <w:sz w:val="16"/>
+                <w:szCs w:val="16"/>
+              </w:rPr>
+              <w:fldChar w:fldCharType="separate"/>
+            </w:r>
+            <w:r>
+              <w:rPr>
+                <w:rFonts w:ascii="Arial" w:hAnsi="Arial" w:cs="Arial"/>
+                <w:noProof/>
+                <w:sz w:val="16"/>
+                <w:szCs w:val="16"/>
+              </w:rPr>
+              <w:t>«Contact Email»</w:t>
+            </w:r>
+            <w:r>
+              <w:rPr>
+                <w:rFonts w:ascii="Arial" w:hAnsi="Arial" w:cs="Arial"/>
+                <w:sz w:val="16"/>
+                <w:szCs w:val="16"/>
+              </w:rPr>
+              <w:fldChar w:fldCharType="end"/>
+            </w:r>
+          </w:p>
+          <w:p>
+            <w:pPr>
+              <w:spacing w:line="276" w:lineRule="auto"/>
+              <w:rPr>
+                <w:rFonts w:ascii="Arial" w:hAnsi="Arial" w:cs="Arial"/>
+                <w:sz w:val="16"/>
+                <w:szCs w:val="16"/>
+              </w:rPr>
+            </w:pPr>
+            <w:r>
+              <w:rPr>
+                <w:rFonts w:ascii="Arial" w:hAnsi="Arial" w:cs="Arial"/>
+                <w:sz w:val="16"/>
+                <w:szCs w:val="16"/>
+              </w:rPr>
+              <w:fldChar w:fldCharType="begin"/>
+            </w:r>
+            <w:r>
+              <w:rPr>
+                <w:rFonts w:ascii="Arial" w:hAnsi="Arial" w:cs="Arial"/>
+                <w:sz w:val="16"/>
+                <w:szCs w:val="16"/>
+              </w:rPr>
+              <w:instrText xml:space="preserve"> MERGEFIELD LL126_Filing_Window </w:instrText>
+            </w:r>
+            <w:r>
+              <w:rPr>
+                <w:rFonts w:ascii="Arial" w:hAnsi="Arial" w:cs="Arial"/>
+                <w:sz w:val="16"/>
+                <w:szCs w:val="16"/>
+              </w:rPr>
+              <w:fldChar w:fldCharType="separate"/>
+            </w:r>
+            <w:r>
+              <w:rPr>
+                <w:rFonts w:ascii="Arial" w:hAnsi="Arial" w:cs="Arial"/>
+                <w:noProof/>
+                <w:sz w:val="16"/>
+                <w:szCs w:val="16"/>
+              </w:rPr>
+              <w:t>«Contact Phone»</w:t>
+            </w:r>
+            <w:r>
+              <w:rPr>
+                <w:rFonts w:ascii="Arial" w:hAnsi="Arial" w:cs="Arial"/>
+                <w:sz w:val="16"/>
+                <w:szCs w:val="16"/>
+              </w:rPr>
+              <w:fldChar w:fldCharType="end"/>
             </w:r>
           </w:p>
         </w:tc>
         <w:tc>
           <w:tcPr>
-            <w:tcW w:w="270" w:type="dxa"/>
+            <w:tcW w:w="268" w:type="dxa"/>
           </w:tcPr>
           <w:p>
             <w:pPr>
@@ -3480,7 +3913,7 @@
         </w:tc>
         <w:tc>
           <w:tcPr>
-            <w:tcW w:w="5406" w:type="dxa"/>
+            <w:tcW w:w="5477" w:type="dxa"/>
           </w:tcPr>
           <w:p>
             <w:pPr>
@@ -3592,7 +4025,16 @@
                 <w:sz w:val="16"/>
                 <w:szCs w:val="16"/>
               </w:rPr>
-              <w:t xml:space="preserve">Filing Due: </w:t>
+              <w:t>Filing Due</w:t>
+            </w:r>
+            <w:proofErr w:type="gramStart"/>
+            <w:r>
+              <w:rPr>
+                <w:rFonts w:ascii="Arial" w:hAnsi="Arial" w:cs="Arial"/>
+                <w:sz w:val="16"/>
+                <w:szCs w:val="16"/>
+              </w:rPr>
+              <w:t xml:space="preserve">: </w:t>
             </w:r>
             <w:r>
               <w:rPr>
@@ -3608,15 +4050,33 @@
                 <w:sz w:val="16"/>
                 <w:szCs w:val="16"/>
               </w:rPr>
-              <w:t xml:space="preserve">December 31, 2025 </w:t>
-            </w:r>
-            <w:r>
-              <w:rPr>
-                <w:rFonts w:ascii="Arial" w:hAnsi="Arial" w:cs="Arial"/>
-                <w:sz w:val="16"/>
-                <w:szCs w:val="16"/>
-              </w:rPr>
-              <w:t>(One-time report)</w:t>
+              <w:t>December</w:t>
+            </w:r>
+            <w:proofErr w:type="gramEnd"/>
+            <w:r>
+              <w:rPr>
+                <w:rFonts w:ascii="Arial" w:hAnsi="Arial" w:cs="Arial"/>
+                <w:sz w:val="16"/>
+                <w:szCs w:val="16"/>
+              </w:rPr>
+              <w:t xml:space="preserve"> 31, 2025 </w:t>
+            </w:r>
+            <w:r>
+              <w:rPr>
+                <w:rFonts w:ascii="Arial" w:hAnsi="Arial" w:cs="Arial"/>
+                <w:sz w:val="16"/>
+                <w:szCs w:val="16"/>
+              </w:rPr>
+              <w:t xml:space="preserve">(One-time </w:t>
+            </w:r>
+            <w:proofErr w:type="gramStart"/>
+            <w:r>
+              <w:rPr>
+                <w:rFonts w:ascii="Arial" w:hAnsi="Arial" w:cs="Arial"/>
+                <w:sz w:val="16"/>
+                <w:szCs w:val="16"/>
+              </w:rPr>
+              <w:t>report)</w:t>
             </w:r>
             <w:r>
               <w:rPr>
@@ -3626,6 +4086,7 @@
               </w:rPr>
               <w:t>*</w:t>
             </w:r>
+            <w:proofErr w:type="gramEnd"/>
           </w:p>
           <w:p>
             <w:pPr>
@@ -3642,7 +4103,41 @@
                 <w:sz w:val="16"/>
                 <w:szCs w:val="16"/>
               </w:rPr>
-              <w:t xml:space="preserve">Next Steps: </w:t>
+              <w:t xml:space="preserve">Next </w:t>
+            </w:r>
+            <w:proofErr w:type="spellStart"/>
+            <w:r>
+              <w:rPr>
+                <w:rFonts w:ascii="Arial" w:hAnsi="Arial" w:cs="Arial"/>
+                <w:sz w:val="16"/>
+                <w:szCs w:val="16"/>
+              </w:rPr>
+              <w:t>St</w:t>
+            </w:r>
+            <w:r>
+              <w:rPr>
+                <w:rFonts w:ascii="Arial" w:hAnsi="Arial" w:cs="Arial"/>
+                <w:sz w:val="16"/>
+                <w:szCs w:val="16"/>
+              </w:rPr>
+              <w:t>s</w:t>
+            </w:r>
+            <w:r>
+              <w:rPr>
+                <w:rFonts w:ascii="Arial" w:hAnsi="Arial" w:cs="Arial"/>
+                <w:sz w:val="16"/>
+                <w:szCs w:val="16"/>
+              </w:rPr>
+              <w:t>eps</w:t>
+            </w:r>
+            <w:proofErr w:type="spellEnd"/>
+            <w:r>
+              <w:rPr>
+                <w:rFonts w:ascii="Arial" w:hAnsi="Arial" w:cs="Arial"/>
+                <w:sz w:val="16"/>
+                <w:szCs w:val="16"/>
+              </w:rPr>
+              <w:t xml:space="preserve">: </w:t>
             </w:r>
             <w:r>
               <w:rPr>
@@ -3756,6 +4251,7 @@
               </w:rPr>
               <w:t>Frequency</w:t>
             </w:r>
+            <w:proofErr w:type="gramStart"/>
             <w:r>
               <w:rPr>
                 <w:rFonts w:ascii="Arial" w:hAnsi="Arial" w:cs="Arial"/>
@@ -3788,6 +4284,7 @@
               </w:rPr>
               <w:t>l</w:t>
             </w:r>
+            <w:proofErr w:type="gramEnd"/>
             <w:r>
               <w:rPr>
                 <w:rFonts w:ascii="Arial" w:hAnsi="Arial" w:cs="Arial"/>
@@ -3854,7 +4351,16 @@
                 <w:sz w:val="16"/>
                 <w:szCs w:val="16"/>
               </w:rPr>
-              <w:t xml:space="preserve">Next Steps: </w:t>
+              <w:t>Next Steps</w:t>
+            </w:r>
+            <w:proofErr w:type="gramStart"/>
+            <w:r>
+              <w:rPr>
+                <w:rFonts w:ascii="Arial" w:hAnsi="Arial" w:cs="Arial"/>
+                <w:sz w:val="16"/>
+                <w:szCs w:val="16"/>
+              </w:rPr>
+              <w:t xml:space="preserve">: </w:t>
             </w:r>
             <w:r>
               <w:rPr>
@@ -3870,7 +4376,16 @@
                 <w:sz w:val="16"/>
                 <w:szCs w:val="16"/>
               </w:rPr>
-              <w:t>Perform audit and file report by Dec. 31, 2025</w:t>
+              <w:t>Perform</w:t>
+            </w:r>
+            <w:proofErr w:type="gramEnd"/>
+            <w:r>
+              <w:rPr>
+                <w:rFonts w:ascii="Arial" w:hAnsi="Arial" w:cs="Arial"/>
+                <w:sz w:val="16"/>
+                <w:szCs w:val="16"/>
+              </w:rPr>
+              <w:t xml:space="preserve"> audit and file report by Dec. 31, 2025</w:t>
             </w:r>
           </w:p>
           <w:p>
@@ -4047,8 +4562,19 @@
                 <w:szCs w:val="16"/>
                 <w:lang w:val="es-ES"/>
               </w:rPr>
-              <w:t>•   General questions</w:t>
-            </w:r>
+              <w:t xml:space="preserve">•   General </w:t>
+            </w:r>
+            <w:proofErr w:type="spellStart"/>
+            <w:r>
+              <w:rPr>
+                <w:rFonts w:ascii="Arial" w:hAnsi="Arial" w:cs="Arial"/>
+                <w:sz w:val="16"/>
+                <w:szCs w:val="16"/>
+                <w:lang w:val="es-ES"/>
+              </w:rPr>
+              <w:t>questions</w:t>
+            </w:r>
+            <w:proofErr w:type="spellEnd"/>
           </w:p>
           <w:p>
             <w:pPr>
@@ -4068,136 +4594,109 @@
                 <w:rFonts w:ascii="Arial" w:hAnsi="Arial" w:cs="Arial"/>
                 <w:sz w:val="16"/>
                 <w:szCs w:val="16"/>
-                <w:lang w:val="es-ES"/>
+                <w:u w:val="single"/>
               </w:rPr>
             </w:pPr>
-            <w:hyperlink r:id="rId11" w:history="1">
-              <w:r>
-                <w:rPr>
-                  <w:rStyle w:val="Hyperlink"/>
-                  <w:rFonts w:ascii="Arial" w:hAnsi="Arial" w:cs="Arial"/>
-                  <w:color w:val="auto"/>
-                  <w:sz w:val="16"/>
-                  <w:szCs w:val="16"/>
-                  <w:lang w:val="es-ES"/>
-                </w:rPr>
-                <w:t>Chelsea.Coppinger@socotec.us</w:t>
-              </w:r>
-            </w:hyperlink>
+            <w:r>
+              <w:rPr>
+                <w:rFonts w:ascii="Arial" w:hAnsi="Arial" w:cs="Arial"/>
+                <w:sz w:val="16"/>
+                <w:szCs w:val="16"/>
+                <w:u w:val="single"/>
+              </w:rPr>
+              <w:fldChar w:fldCharType="begin"/>
+            </w:r>
+            <w:r>
+              <w:rPr>
+                <w:rFonts w:ascii="Arial" w:hAnsi="Arial" w:cs="Arial"/>
+                <w:sz w:val="16"/>
+                <w:szCs w:val="16"/>
+                <w:u w:val="single"/>
+              </w:rPr>
+              <w:instrText xml:space="preserve"> MERGEFIELD LL126_Filing_Window </w:instrText>
+            </w:r>
+            <w:r>
+              <w:rPr>
+                <w:rFonts w:ascii="Arial" w:hAnsi="Arial" w:cs="Arial"/>
+                <w:sz w:val="16"/>
+                <w:szCs w:val="16"/>
+                <w:u w:val="single"/>
+              </w:rPr>
+              <w:fldChar w:fldCharType="separate"/>
+            </w:r>
+            <w:r>
+              <w:rPr>
+                <w:rFonts w:ascii="Arial" w:hAnsi="Arial" w:cs="Arial"/>
+                <w:noProof/>
+                <w:sz w:val="16"/>
+                <w:szCs w:val="16"/>
+                <w:u w:val="single"/>
+              </w:rPr>
+              <w:t>«Contact Email»</w:t>
+            </w:r>
+            <w:r>
+              <w:rPr>
+                <w:rFonts w:ascii="Arial" w:hAnsi="Arial" w:cs="Arial"/>
+                <w:sz w:val="16"/>
+                <w:szCs w:val="16"/>
+                <w:u w:val="single"/>
+              </w:rPr>
+              <w:fldChar w:fldCharType="end"/>
+            </w:r>
           </w:p>
           <w:p>
             <w:pPr>
               <w:rPr>
                 <w:rFonts w:ascii="Arial" w:hAnsi="Arial" w:cs="Arial"/>
-                <w:sz w:val="16"/>
-                <w:szCs w:val="16"/>
-              </w:rPr>
-            </w:pPr>
-            <w:r>
-              <w:rPr>
-                <w:rFonts w:ascii="Arial" w:hAnsi="Arial" w:cs="Arial"/>
-                <w:sz w:val="16"/>
-                <w:szCs w:val="16"/>
-              </w:rPr>
-              <w:t>+1 646 549 6045</w:t>
-            </w:r>
-          </w:p>
-          <w:p>
-            <w:pPr>
-              <w:tabs>
-                <w:tab w:val="left" w:pos="1980"/>
-              </w:tabs>
-              <w:rPr>
-                <w:rFonts w:ascii="Ebrima" w:hAnsi="Ebrima"/>
-                <w:b/>
-                <w:color w:val="00B050"/>
-                <w:sz w:val="44"/>
-                <w:szCs w:val="28"/>
-              </w:rPr>
-            </w:pPr>
-            <w:r>
-              <w:rPr>
-                <w:rFonts w:ascii="Ebrima" w:hAnsi="Ebrima"/>
-                <w:b/>
-                <w:color w:val="00B050"/>
-                <w:sz w:val="44"/>
-                <w:szCs w:val="28"/>
-              </w:rPr>
-              <w:tab/>
-            </w:r>
-          </w:p>
-          <w:p>
-            <w:pPr>
-              <w:rPr>
-                <w:rFonts w:ascii="Arial" w:hAnsi="Arial" w:cs="Arial"/>
                 <w:sz w:val="20"/>
                 <w:szCs w:val="20"/>
               </w:rPr>
             </w:pPr>
-          </w:p>
-          <w:p>
-            <w:pPr>
-              <w:rPr>
-                <w:rFonts w:ascii="Arial" w:hAnsi="Arial" w:cs="Arial"/>
-                <w:sz w:val="20"/>
-                <w:szCs w:val="20"/>
-              </w:rPr>
-            </w:pPr>
-          </w:p>
-          <w:p>
-            <w:pPr>
-              <w:jc w:val="center"/>
-              <w:rPr>
-                <w:rFonts w:ascii="Ebrima" w:hAnsi="Ebrima"/>
-                <w:b/>
-                <w:color w:val="00B050"/>
-                <w:sz w:val="44"/>
-                <w:szCs w:val="28"/>
-              </w:rPr>
-            </w:pPr>
-          </w:p>
-          <w:p>
-            <w:pPr>
-              <w:rPr>
-                <w:rFonts w:ascii="Arial" w:hAnsi="Arial" w:cs="Arial"/>
-                <w:sz w:val="20"/>
-                <w:szCs w:val="20"/>
-              </w:rPr>
-            </w:pPr>
+            <w:r>
+              <w:rPr>
+                <w:rFonts w:ascii="Arial" w:hAnsi="Arial" w:cs="Arial"/>
+                <w:sz w:val="16"/>
+                <w:szCs w:val="16"/>
+              </w:rPr>
+              <w:fldChar w:fldCharType="begin"/>
+            </w:r>
+            <w:r>
+              <w:rPr>
+                <w:rFonts w:ascii="Arial" w:hAnsi="Arial" w:cs="Arial"/>
+                <w:sz w:val="16"/>
+                <w:szCs w:val="16"/>
+              </w:rPr>
+              <w:instrText xml:space="preserve"> MERGEFIELD LL126_Filing_Window </w:instrText>
+            </w:r>
+            <w:r>
+              <w:rPr>
+                <w:rFonts w:ascii="Arial" w:hAnsi="Arial" w:cs="Arial"/>
+                <w:sz w:val="16"/>
+                <w:szCs w:val="16"/>
+              </w:rPr>
+              <w:fldChar w:fldCharType="separate"/>
+            </w:r>
+            <w:r>
+              <w:rPr>
+                <w:rFonts w:ascii="Arial" w:hAnsi="Arial" w:cs="Arial"/>
+                <w:noProof/>
+                <w:sz w:val="16"/>
+                <w:szCs w:val="16"/>
+              </w:rPr>
+              <w:t>«Contact Phone»</w:t>
+            </w:r>
+            <w:r>
+              <w:rPr>
+                <w:rFonts w:ascii="Arial" w:hAnsi="Arial" w:cs="Arial"/>
+                <w:sz w:val="16"/>
+                <w:szCs w:val="16"/>
+              </w:rPr>
+              <w:fldChar w:fldCharType="end"/>
+            </w:r>
           </w:p>
         </w:tc>
       </w:tr>
     </w:tbl>
-    <w:p>
-      <w:pPr>
-        <w:tabs>
-          <w:tab w:val="left" w:pos="5660"/>
-        </w:tabs>
-        <w:rPr>
-          <w:rFonts w:ascii="Ebrima" w:hAnsi="Ebrima"/>
-          <w:b/>
-          <w:color w:val="00B050"/>
-          <w:sz w:val="44"/>
-          <w:szCs w:val="28"/>
-        </w:rPr>
-      </w:pPr>
-    </w:p>
-    <w:p>
-      <w:pPr>
-        <w:rPr>
-          <w:rFonts w:ascii="Ebrima" w:hAnsi="Ebrima"/>
-          <w:sz w:val="44"/>
-          <w:szCs w:val="28"/>
-        </w:rPr>
-        <w:sectPr>
-          <w:footerReference w:type="default" r:id="rId12"/>
-          <w:pgSz w:w="12240" w:h="15840"/>
-          <w:pgMar w:top="0" w:right="540" w:bottom="1440" w:left="1800" w:header="720" w:footer="126" w:gutter="0"/>
-          <w:cols w:space="720"/>
-          <w:docGrid w:linePitch="360"/>
-        </w:sectPr>
-      </w:pPr>
-    </w:p>
     <w:p>
       <w:pPr>
         <w:rPr>
@@ -4207,128 +4706,8 @@
         </w:rPr>
       </w:pPr>
     </w:p>
-    <w:p>
-      <w:pPr>
-        <w:rPr>
-          <w:rFonts w:ascii="Ebrima" w:hAnsi="Ebrima"/>
-          <w:sz w:val="44"/>
-          <w:szCs w:val="28"/>
-        </w:rPr>
-      </w:pPr>
-    </w:p>
-    <w:p>
-      <w:pPr>
-        <w:rPr>
-          <w:rFonts w:ascii="Ebrima" w:hAnsi="Ebrima"/>
-          <w:sz w:val="44"/>
-          <w:szCs w:val="28"/>
-        </w:rPr>
-      </w:pPr>
-    </w:p>
-    <w:p>
-      <w:pPr>
-        <w:rPr>
-          <w:rFonts w:ascii="Ebrima" w:hAnsi="Ebrima"/>
-          <w:sz w:val="44"/>
-          <w:szCs w:val="28"/>
-        </w:rPr>
-      </w:pPr>
-    </w:p>
-    <w:p>
-      <w:pPr>
-        <w:rPr>
-          <w:rFonts w:ascii="Ebrima" w:hAnsi="Ebrima"/>
-          <w:sz w:val="44"/>
-          <w:szCs w:val="28"/>
-        </w:rPr>
-      </w:pPr>
-    </w:p>
-    <w:p>
-      <w:pPr>
-        <w:rPr>
-          <w:rFonts w:ascii="Ebrima" w:hAnsi="Ebrima"/>
-          <w:sz w:val="44"/>
-          <w:szCs w:val="28"/>
-        </w:rPr>
-      </w:pPr>
-    </w:p>
-    <w:p>
-      <w:pPr>
-        <w:rPr>
-          <w:rFonts w:ascii="Ebrima" w:hAnsi="Ebrima"/>
-          <w:sz w:val="44"/>
-          <w:szCs w:val="28"/>
-        </w:rPr>
-      </w:pPr>
-    </w:p>
-    <w:p>
-      <w:pPr>
-        <w:rPr>
-          <w:rFonts w:ascii="Ebrima" w:hAnsi="Ebrima"/>
-          <w:sz w:val="44"/>
-          <w:szCs w:val="28"/>
-        </w:rPr>
-      </w:pPr>
-    </w:p>
-    <w:p>
-      <w:pPr>
-        <w:rPr>
-          <w:rFonts w:ascii="Ebrima" w:hAnsi="Ebrima"/>
-          <w:sz w:val="44"/>
-          <w:szCs w:val="28"/>
-        </w:rPr>
-      </w:pPr>
-    </w:p>
-    <w:p>
-      <w:pPr>
-        <w:rPr>
-          <w:rFonts w:ascii="Ebrima" w:hAnsi="Ebrima"/>
-          <w:sz w:val="44"/>
-          <w:szCs w:val="28"/>
-        </w:rPr>
-      </w:pPr>
-    </w:p>
-    <w:p>
-      <w:pPr>
-        <w:rPr>
-          <w:rFonts w:ascii="Ebrima" w:hAnsi="Ebrima"/>
-          <w:sz w:val="44"/>
-          <w:szCs w:val="28"/>
-        </w:rPr>
-      </w:pPr>
-    </w:p>
-    <w:p>
-      <w:pPr>
-        <w:rPr>
-          <w:rFonts w:ascii="Ebrima" w:hAnsi="Ebrima"/>
-          <w:sz w:val="44"/>
-          <w:szCs w:val="28"/>
-        </w:rPr>
-      </w:pPr>
-    </w:p>
-    <w:p>
-      <w:pPr>
-        <w:rPr>
-          <w:rFonts w:ascii="Ebrima" w:hAnsi="Ebrima"/>
-          <w:b/>
-          <w:color w:val="00B050"/>
-          <w:sz w:val="44"/>
-          <w:szCs w:val="28"/>
-        </w:rPr>
-      </w:pPr>
-    </w:p>
-    <w:p>
-      <w:pPr>
-        <w:jc w:val="center"/>
-        <w:rPr>
-          <w:rFonts w:ascii="Ebrima" w:hAnsi="Ebrima"/>
-          <w:sz w:val="44"/>
-          <w:szCs w:val="28"/>
-        </w:rPr>
-      </w:pPr>
-    </w:p>
     <w:sectPr>
-      <w:footerReference w:type="default" r:id="rId13"/>
+      <w:footerReference w:type="default" r:id="rId11"/>
       <w:pgSz w:w="12240" w:h="15840"/>
       <w:pgMar w:top="0" w:right="540" w:bottom="1440" w:left="1800" w:header="720" w:footer="126" w:gutter="0"/>
       <w:cols w:space="720"/>
@@ -4387,88 +4766,11 @@
       <w:tab/>
     </w:r>
     <w:r>
-      <w:t xml:space="preserve">     </w:t>
-    </w:r>
-    <w:r>
-      <w:t xml:space="preserve">      </w:t>
-    </w:r>
-    <w:r>
       <w:rPr>
         <w:noProof/>
       </w:rPr>
       <w:drawing>
-        <wp:inline distT="0" distB="0" distL="0" distR="0" wp14:anchorId="1CAC36C0" wp14:editId="63E67683">
-          <wp:extent cx="999461" cy="953022"/>
-          <wp:effectExtent l="0" t="0" r="0" b="0"/>
-          <wp:docPr id="800808223" name="Picture 1" descr="A blue and black logo&#10;&#10;AI-generated content may be incorrect."/>
-          <wp:cNvGraphicFramePr>
-            <a:graphicFrameLocks xmlns:a="http://schemas.openxmlformats.org/drawingml/2006/main" noChangeAspect="1"/>
-          </wp:cNvGraphicFramePr>
-          <a:graphic xmlns:a="http://schemas.openxmlformats.org/drawingml/2006/main">
-            <a:graphicData uri="http://schemas.openxmlformats.org/drawingml/2006/picture">
-              <pic:pic xmlns:pic="http://schemas.openxmlformats.org/drawingml/2006/picture">
-                <pic:nvPicPr>
-                  <pic:cNvPr id="800808223" name="Picture 1" descr="A blue and black logo&#10;&#10;AI-generated content may be incorrect."/>
-                  <pic:cNvPicPr/>
-                </pic:nvPicPr>
-                <pic:blipFill>
-                  <a:blip r:embed="rId1"/>
-                  <a:stretch>
-                    <a:fillRect/>
-                  </a:stretch>
-                </pic:blipFill>
-                <pic:spPr>
-                  <a:xfrm>
-                    <a:off x="0" y="0"/>
-                    <a:ext cx="1014037" cy="966921"/>
-                  </a:xfrm>
-                  <a:prstGeom prst="rect">
-                    <a:avLst/>
-                  </a:prstGeom>
-                </pic:spPr>
-              </pic:pic>
-            </a:graphicData>
-          </a:graphic>
-        </wp:inline>
-      </w:drawing>
-    </w:r>
-    <w:r>
-      <w:t xml:space="preserve">          </w:t>
-    </w:r>
-  </w:p>
-</w:ftr>
-</file>
-
-<file path=word/footer2.xml><?xml version="1.0" encoding="utf-8"?>
-<w:ftr xmlns:wpc="http://schemas.microsoft.com/office/word/2010/wordprocessingCanvas" xmlns:cx="http://schemas.microsoft.com/office/drawing/2014/chartex" xmlns:cx1="http://schemas.microsoft.com/office/drawing/2015/9/8/chartex" xmlns:cx2="http://schemas.microsoft.com/office/drawing/2015/10/21/chartex" xmlns:cx3="http://schemas.microsoft.com/office/drawing/2016/5/9/chartex" xmlns:cx4="http://schemas.microsoft.com/office/drawing/2016/5/10/chartex" xmlns:cx5="http://schemas.microsoft.com/office/drawing/2016/5/11/chartex" xmlns:cx6="http://schemas.microsoft.com/office/drawing/2016/5/12/chartex" xmlns:cx7="http://schemas.microsoft.com/office/drawing/2016/5/13/chartex" xmlns:cx8="http://schemas.microsoft.com/office/drawing/2016/5/14/chartex" xmlns:mc="http://schemas.openxmlformats.org/markup-compatibility/2006" xmlns:aink="http://schemas.microsoft.com/office/drawing/2016/ink" xmlns:am3d="http://schemas.microsoft.com/office/drawing/2017/model3d" xmlns:o="urn:schemas-microsoft-com:office:office" xmlns:oel="http://schemas.microsoft.com/office/2019/extlst" xmlns:r="http://schemas.openxmlformats.org/officeDocument/2006/relationships" xmlns:m="http://schemas.openxmlformats.org/officeDocument/2006/math" xmlns:v="urn:schemas-microsoft-com:vml" xmlns:wp14="http://schemas.microsoft.com/office/word/2010/wordprocessingDrawing" xmlns:wp="http://schemas.openxmlformats.org/drawingml/2006/wordprocessingDrawing" xmlns:w10="urn:schemas-microsoft-com:office:word" xmlns:w="http://schemas.openxmlformats.org/wordprocessingml/2006/main" xmlns:w14="http://schemas.microsoft.com/office/word/2010/wordml" xmlns:w15="http://schemas.microsoft.com/office/word/2012/wordml" xmlns:w16cex="http://schemas.microsoft.com/office/word/2018/wordml/cex" xmlns:w16cid="http://schemas.microsoft.com/office/word/2016/wordml/cid" xmlns:w16="http://schemas.microsoft.com/office/word/2018/wordml" xmlns:w16du="http://schemas.microsoft.com/office/word/2023/wordml/word16du" xmlns:w16sdtdh="http://schemas.microsoft.com/office/word/2020/wordml/sdtdatahash" xmlns:w16sdtfl="http://schemas.microsoft.com/office/word/2024/wordml/sdtformatlock" xmlns:w16se="http://schemas.microsoft.com/office/word/2015/wordml/symex" xmlns:wpg="http://schemas.microsoft.com/office/word/2010/wordprocessingGroup" xmlns:wpi="http://schemas.microsoft.com/office/word/2010/wordprocessingInk" xmlns:wne="http://schemas.microsoft.com/office/word/2006/wordml" xmlns:wps="http://schemas.microsoft.com/office/word/2010/wordprocessingShape" mc:Ignorable="w14 w15 w16se w16cid w16 w16cex w16sdtdh w16sdtfl w16du wp14">
-  <w:p>
-    <w:pPr>
-      <w:pStyle w:val="Footer"/>
-      <w:tabs>
-        <w:tab w:val="left" w:pos="2350"/>
-        <w:tab w:val="left" w:pos="2696"/>
-      </w:tabs>
-      <w:ind w:right="-1170"/>
-    </w:pPr>
-    <w:r>
-      <w:tab/>
-    </w:r>
-    <w:r>
-      <w:tab/>
-    </w:r>
-    <w:r>
-      <w:tab/>
-    </w:r>
-    <w:r>
-      <w:tab/>
-      <w:t xml:space="preserve">           </w:t>
-    </w:r>
-    <w:r>
-      <w:rPr>
-        <w:noProof/>
-      </w:rPr>
-      <w:drawing>
-        <wp:inline distT="0" distB="0" distL="0" distR="0" wp14:anchorId="116DF758" wp14:editId="42B6B346">
+        <wp:inline distT="0" distB="0" distL="0" distR="0" wp14:anchorId="1935AD4F" wp14:editId="3B466C8B">
           <wp:extent cx="999461" cy="953022"/>
           <wp:effectExtent l="0" t="0" r="0" b="0"/>
           <wp:docPr id="810339667" name="Picture 1" descr="A blue and black logo&#10;&#10;AI-generated content may be incorrect."/>
@@ -4504,7 +4806,7 @@
       </w:drawing>
     </w:r>
     <w:r>
-      <w:t xml:space="preserve">          </w:t>
+      <w:t xml:space="preserve">                     </w:t>
     </w:r>
   </w:p>
 </w:ftr>
@@ -16643,6 +16945,19 @@
 </file>
 
 <file path=customXml/item1.xml><?xml version="1.0" encoding="utf-8"?>
+<?mso-contentType ?>
+<FormTemplates xmlns="http://schemas.microsoft.com/sharepoint/v3/contenttype/forms">
+  <Display>DocumentLibraryForm</Display>
+  <Edit>DocumentLibraryForm</Edit>
+  <New>DocumentLibraryForm</New>
+</FormTemplates>
+</file>
+
+<file path=customXml/item2.xml><?xml version="1.0" encoding="utf-8"?>
+<b:Sources xmlns:b="http://schemas.openxmlformats.org/officeDocument/2006/bibliography" xmlns="http://schemas.openxmlformats.org/officeDocument/2006/bibliography" SelectedStyle="/APA.XSL" StyleName="APA"/>
+</file>
+
+<file path=customXml/item3.xml><?xml version="1.0" encoding="utf-8"?>
 <ct:contentTypeSchema xmlns:ct="http://schemas.microsoft.com/office/2006/metadata/contentType" xmlns:ma="http://schemas.microsoft.com/office/2006/metadata/properties/metaAttributes" ct:_="" ma:_="" ma:contentTypeName="Document" ma:contentTypeID="0x01010012CADD28B1E4AD4280BC6F9880014CBF" ma:contentTypeVersion="15" ma:contentTypeDescription="Create a new document." ma:contentTypeScope="" ma:versionID="a09c7a73af476929d2f900da0d352180">
   <xsd:schema xmlns:xsd="http://www.w3.org/2001/XMLSchema" xmlns:xs="http://www.w3.org/2001/XMLSchema" xmlns:p="http://schemas.microsoft.com/office/2006/metadata/properties" xmlns:ns2="ded1046d-9b62-4234-9080-a2f50b012ab9" xmlns:ns3="67a8f749-7263-4126-9cf2-3ace36dd08d6" targetNamespace="http://schemas.microsoft.com/office/2006/metadata/properties" ma:root="true" ma:fieldsID="ba97e7e780f0cae3f5157d241f876312" ns2:_="" ns3:_="">
     <xsd:import namespace="ded1046d-9b62-4234-9080-a2f50b012ab9"/>
@@ -16877,19 +17192,6 @@
 </ct:contentTypeSchema>
 </file>
 
-<file path=customXml/item2.xml><?xml version="1.0" encoding="utf-8"?>
-<b:Sources xmlns:b="http://schemas.openxmlformats.org/officeDocument/2006/bibliography" xmlns="http://schemas.openxmlformats.org/officeDocument/2006/bibliography" SelectedStyle="/APA.XSL" StyleName="APA"/>
-</file>
-
-<file path=customXml/item3.xml><?xml version="1.0" encoding="utf-8"?>
-<?mso-contentType ?>
-<FormTemplates xmlns="http://schemas.microsoft.com/sharepoint/v3/contenttype/forms">
-  <Display>DocumentLibraryForm</Display>
-  <Edit>DocumentLibraryForm</Edit>
-  <New>DocumentLibraryForm</New>
-</FormTemplates>
-</file>
-
 <file path=customXml/item4.xml><?xml version="1.0" encoding="utf-8"?>
 <p:properties xmlns:p="http://schemas.microsoft.com/office/2006/metadata/properties" xmlns:xsi="http://www.w3.org/2001/XMLSchema-instance" xmlns:pc="http://schemas.microsoft.com/office/infopath/2007/PartnerControls">
   <documentManagement>
@@ -16909,6 +17211,22 @@
 </file>
 
 <file path=customXml/itemProps1.xml><?xml version="1.0" encoding="utf-8"?>
+<ds:datastoreItem xmlns:ds="http://schemas.openxmlformats.org/officeDocument/2006/customXml" ds:itemID="{DA2EA7DC-4347-40EE-AE49-B7A51C4FE3FB}">
+  <ds:schemaRefs>
+    <ds:schemaRef ds:uri="http://schemas.microsoft.com/sharepoint/v3/contenttype/forms"/>
+  </ds:schemaRefs>
+</ds:datastoreItem>
+</file>
+
+<file path=customXml/itemProps2.xml><?xml version="1.0" encoding="utf-8"?>
+<ds:datastoreItem xmlns:ds="http://schemas.openxmlformats.org/officeDocument/2006/customXml" ds:itemID="{EF278816-EC6F-A645-907D-7F25AECB1D4A}">
+  <ds:schemaRefs>
+    <ds:schemaRef ds:uri="http://schemas.openxmlformats.org/officeDocument/2006/bibliography"/>
+  </ds:schemaRefs>
+</ds:datastoreItem>
+</file>
+
+<file path=customXml/itemProps3.xml><?xml version="1.0" encoding="utf-8"?>
 <ds:datastoreItem xmlns:ds="http://schemas.openxmlformats.org/officeDocument/2006/customXml" ds:itemID="{D662C6BB-5A21-4A4A-9CD5-C659D5093CB9}">
   <ds:schemaRefs>
     <ds:schemaRef ds:uri="http://schemas.microsoft.com/office/2006/metadata/contentType"/>
@@ -16927,22 +17245,6 @@
 </ds:datastoreItem>
 </file>
 
-<file path=customXml/itemProps2.xml><?xml version="1.0" encoding="utf-8"?>
-<ds:datastoreItem xmlns:ds="http://schemas.openxmlformats.org/officeDocument/2006/customXml" ds:itemID="{EF278816-EC6F-A645-907D-7F25AECB1D4A}">
-  <ds:schemaRefs>
-    <ds:schemaRef ds:uri="http://schemas.openxmlformats.org/officeDocument/2006/bibliography"/>
-  </ds:schemaRefs>
-</ds:datastoreItem>
-</file>
-
-<file path=customXml/itemProps3.xml><?xml version="1.0" encoding="utf-8"?>
-<ds:datastoreItem xmlns:ds="http://schemas.openxmlformats.org/officeDocument/2006/customXml" ds:itemID="{DA2EA7DC-4347-40EE-AE49-B7A51C4FE3FB}">
-  <ds:schemaRefs>
-    <ds:schemaRef ds:uri="http://schemas.microsoft.com/sharepoint/v3/contenttype/forms"/>
-  </ds:schemaRefs>
-</ds:datastoreItem>
-</file>
-
 <file path=customXml/itemProps4.xml><?xml version="1.0" encoding="utf-8"?>
 <ds:datastoreItem xmlns:ds="http://schemas.openxmlformats.org/officeDocument/2006/customXml" ds:itemID="{25F90C58-4A50-401B-8997-B44165C2D90B}">
   <ds:schemaRefs>

</xml_diff>